<commit_message>
Currently working only for debug mode, but crashes on Release mode. need to be fixed
</commit_message>
<xml_diff>
--- a/Features_Currently_Supported.docx
+++ b/Features_Currently_Supported.docx
@@ -118,15 +118,7 @@
         <w:bidi w:val="0"/>
       </w:pPr>
       <w:r>
-        <w:t xml:space="preserve">When choosing each path, it will remain the chosen path </w:t>
-      </w:r>
-      <w:proofErr w:type="gramStart"/>
-      <w:r>
-        <w:t>as long as</w:t>
-      </w:r>
-      <w:proofErr w:type="gramEnd"/>
-      <w:r>
-        <w:t xml:space="preserve"> the user did not change it by choosing another path. </w:t>
+        <w:t xml:space="preserve">When choosing each path, it will remain the chosen path as long as the user did not change it by choosing another path. </w:t>
       </w:r>
     </w:p>
     <w:p>
@@ -482,15 +474,7 @@
       </w:pPr>
       <w:r>
         <w:lastRenderedPageBreak/>
-        <w:t xml:space="preserve">An image counter is located under the filter label for showing the </w:t>
-      </w:r>
-      <w:proofErr w:type="gramStart"/>
-      <w:r>
-        <w:t>amount</w:t>
-      </w:r>
-      <w:proofErr w:type="gramEnd"/>
-      <w:r>
-        <w:t xml:space="preserve"> of images available after filter usage by user.</w:t>
+        <w:t>An image counter is located under the filter label for showing the amount of images available after filter usage by user.</w:t>
       </w:r>
     </w:p>
     <w:p>
@@ -598,15 +582,7 @@
         <w:t>The numbers of folders</w:t>
       </w:r>
       <w:r>
-        <w:t xml:space="preserve"> in folder Available list can be used via keyboard </w:t>
-      </w:r>
-      <w:proofErr w:type="gramStart"/>
-      <w:r>
-        <w:t>types, and</w:t>
-      </w:r>
-      <w:proofErr w:type="gramEnd"/>
-      <w:r>
-        <w:t xml:space="preserve"> save time for the user the manually click on a folder every time.</w:t>
+        <w:t xml:space="preserve"> in folder Available list can be used via keyboard types, and save time for the user the manually click on a folder every time.</w:t>
       </w:r>
     </w:p>
     <w:p>
@@ -645,15 +621,7 @@
         <w:t>option to</w:t>
       </w:r>
       <w:r>
-        <w:t xml:space="preserve"> type keyboard letters from A-Z (not including </w:t>
-      </w:r>
-      <w:proofErr w:type="gramStart"/>
-      <w:r>
-        <w:t>C,D</w:t>
-      </w:r>
-      <w:proofErr w:type="gramEnd"/>
-      <w:r>
-        <w:t>,M,R because they are used for other features elaborated above) for sorting same in the same way as numbers.</w:t>
+        <w:t xml:space="preserve"> type keyboard letters from A-Z (not including C,D,M,R because they are used for other features elaborated above) for sorting same in the same way as numbers.</w:t>
       </w:r>
     </w:p>
     <w:p>
@@ -686,13 +654,8 @@
         <w:t>Undo</w:t>
       </w:r>
       <w:r>
-        <w:t xml:space="preserve"> – the feature supports undo last action used by the </w:t>
-      </w:r>
-      <w:proofErr w:type="gramStart"/>
-      <w:r>
-        <w:t>user,</w:t>
-      </w:r>
-      <w:proofErr w:type="gramEnd"/>
+        <w:t xml:space="preserve"> – the feature supports undo last action used by the user,</w:t>
+      </w:r>
       <w:r>
         <w:t xml:space="preserve"> it can go back up to 1000 actions back. It does not support undoing Delete action.</w:t>
       </w:r>
@@ -752,18 +715,10 @@
         <w:t xml:space="preserve">Ctrl key down and clicking at a folder in Available Folders list, it would cause the clicked folder to </w:t>
       </w:r>
       <w:r>
-        <w:t xml:space="preserve">move to top of the </w:t>
-      </w:r>
-      <w:proofErr w:type="gramStart"/>
-      <w:r>
-        <w:t>list</w:t>
-      </w:r>
-      <w:r>
-        <w:t>, and</w:t>
-      </w:r>
-      <w:proofErr w:type="gramEnd"/>
-      <w:r>
-        <w:t xml:space="preserve"> push every folder from the top one position down. The numbers of folders will be updated accordingly.</w:t>
+        <w:t>move to top of the list</w:t>
+      </w:r>
+      <w:r>
+        <w:t>, and push every folder from the top one position down. The numbers of folders will be updated accordingly.</w:t>
       </w:r>
     </w:p>
     <w:p>
@@ -775,6 +730,44 @@
           <w:bCs/>
         </w:rPr>
       </w:pPr>
+    </w:p>
+    <w:p>
+      <w:pPr>
+        <w:pStyle w:val="a9"/>
+        <w:numPr>
+          <w:ilvl w:val="0"/>
+          <w:numId w:val="1"/>
+        </w:numPr>
+        <w:bidi w:val="0"/>
+        <w:rPr>
+          <w:b/>
+          <w:bCs/>
+        </w:rPr>
+      </w:pPr>
+      <w:r>
+        <w:rPr>
+          <w:b/>
+          <w:bCs/>
+        </w:rPr>
+        <w:t>Support of both jpg as well as mp4 files</w:t>
+      </w:r>
+      <w:r>
+        <w:t xml:space="preserve"> – user can browse through a folder containing both formats. For jpg the display is by displaying image, while for mp4 the display is by playing the video and letting the user the ability to play </w:t>
+      </w:r>
+      <w:r>
+        <w:rPr>
+          <w:b/>
+          <w:bCs/>
+        </w:rPr>
+        <w:t>backwards\forward by 10s, stop, pause and play, control the volume</w:t>
+      </w:r>
+      <w:r>
+        <w:t xml:space="preserve">. By default all videos start automatically to play with volume 0. </w:t>
+      </w:r>
+      <w:r>
+        <w:br/>
+        <w:t>same functionality of deleting, moving and copying can be applied both for mp4 as well as jpg files.</w:t>
+      </w:r>
     </w:p>
     <w:sectPr>
       <w:pgSz w:w="11906" w:h="16838"/>

</xml_diff>